<commit_message>
look at 3x3 mix of house sizes
</commit_message>
<xml_diff>
--- a/script.docx
+++ b/script.docx
@@ -12,16 +12,10 @@
     </w:p>
     <w:p>
       <w:pPr>
-        <w:pStyle w:val="Authors"/>
+        <w:pStyle w:val="Author"/>
       </w:pPr>
       <w:r>
-        <w:t xml:space="preserve">Jon</w:t>
-      </w:r>
-      <w:r>
-        <w:t xml:space="preserve"> </w:t>
-      </w:r>
-      <w:r>
-        <w:t xml:space="preserve">Minton</w:t>
+        <w:t xml:space="preserve">jm383x</w:t>
       </w:r>
     </w:p>
     <w:p>
@@ -29,7 +23,7 @@
         <w:pStyle w:val="Date"/>
       </w:pPr>
       <w:r>
-        <w:t xml:space="preserve">Sun</w:t>
+        <w:t xml:space="preserve">Wed</w:t>
       </w:r>
       <w:r>
         <w:t xml:space="preserve"> </w:t>
@@ -41,13 +35,13 @@
         <w:t xml:space="preserve"> </w:t>
       </w:r>
       <w:r>
-        <w:t xml:space="preserve">22</w:t>
-      </w:r>
-      <w:r>
-        <w:t xml:space="preserve"> </w:t>
-      </w:r>
-      <w:r>
-        <w:t xml:space="preserve">07:50:23</w:t>
+        <w:t xml:space="preserve">25</w:t>
+      </w:r>
+      <w:r>
+        <w:t xml:space="preserve"> </w:t>
+      </w:r>
+      <w:r>
+        <w:t xml:space="preserve">12:10:21</w:t>
       </w:r>
       <w:r>
         <w:t xml:space="preserve"> </w:t>
@@ -6696,7 +6690,7 @@
         <w:rPr>
           <w:rStyle w:val="VerbatimChar"/>
         </w:rPr>
-        <w:t xml:space="preserve">## Source: local data frame [590 x 5]</w:t>
+        <w:t xml:space="preserve">## Source: local data frame [628 x 5]</w:t>
       </w:r>
       <w:r>
         <w:br w:type="textWrapping"/>
@@ -7300,7 +7294,7 @@
         <w:rPr>
           <w:rStyle w:val="VerbatimChar"/>
         </w:rPr>
-        <w:t xml:space="preserve">## Source: local data frame [132,000 x 5]</w:t>
+        <w:t xml:space="preserve">## Source: local data frame [140,800 x 5]</w:t>
       </w:r>
       <w:r>
         <w:br w:type="textWrapping"/>
@@ -14389,15 +14383,21 @@
         <w:t xml:space="preserve">(num_of_rooms, count, -datazone, -year) %&gt;%</w:t>
       </w:r>
       <w:r>
-        <w:br w:type="textWrapping"/>
-      </w:r>
-      <w:r>
         <w:rPr>
           <w:rStyle w:val="StringTok"/>
         </w:rPr>
         <w:t xml:space="preserve">    </w:t>
       </w:r>
       <w:r>
+        <w:br w:type="textWrapping"/>
+      </w:r>
+      <w:r>
+        <w:rPr>
+          <w:rStyle w:val="StringTok"/>
+        </w:rPr>
+        <w:t xml:space="preserve">    </w:t>
+      </w:r>
+      <w:r>
         <w:rPr>
           <w:rStyle w:val="KeywordTok"/>
         </w:rPr>
@@ -15065,6 +15065,21 @@
           <w:rStyle w:val="NormalTok"/>
         </w:rPr>
         <w:t xml:space="preserve">d_dwelling_types)</w:t>
+      </w:r>
+      <w:r>
+        <w:br w:type="textWrapping"/>
+      </w:r>
+      <w:r>
+        <w:rPr>
+          <w:rStyle w:val="KeywordTok"/>
+        </w:rPr>
+        <w:t xml:space="preserve">rm</w:t>
+      </w:r>
+      <w:r>
+        <w:rPr>
+          <w:rStyle w:val="NormalTok"/>
+        </w:rPr>
+        <w:t xml:space="preserve">(d_dwelling_types)</w:t>
       </w:r>
       <w:r>
         <w:br w:type="textWrapping"/>
@@ -16489,7 +16504,23 @@
         </w:rPr>
         <w:t xml:space="preserve"># # number of people with no qualifications</w:t>
       </w:r>
+      <w:r>
+        <w:br w:type="textWrapping"/>
+      </w:r>
+      <w:r>
+        <w:br w:type="textWrapping"/>
+      </w:r>
+      <w:r>
+        <w:br w:type="textWrapping"/>
+      </w:r>
+      <w:r>
+        <w:rPr>
+          <w:rStyle w:val="CommentTok"/>
+        </w:rPr>
+        <w:t xml:space="preserve"># Where are these files?</w:t>
+      </w:r>
     </w:p>
+    <w:sectPr/>
   </w:body>
 </w:document>
 </file>
@@ -16501,7 +16532,88 @@
 <file path=word/numbering.xml><?xml version="1.0" encoding="utf-8"?>
 <w:numbering xmlns:w="http://schemas.openxmlformats.org/wordprocessingml/2006/main">
   <w:abstractNum w:abstractNumId="0">
-    <w:nsid w:val="cb4db948"/>
+    <w:nsid w:val="e17f69ba"/>
+    <w:multiLevelType w:val="multilevel"/>
+    <w:lvl w:ilvl="0">
+      <w:numFmt w:val="bullet"/>
+      <w:lvlText w:val=" "/>
+      <w:lvlJc w:val="left"/>
+      <w:pPr>
+        <w:tabs>
+          <w:tab w:val="num" w:pos="0"/>
+        </w:tabs>
+        <w:ind w:left="480" w:hanging="480"/>
+      </w:pPr>
+    </w:lvl>
+    <w:lvl w:ilvl="1">
+      <w:numFmt w:val="bullet"/>
+      <w:lvlText w:val=" "/>
+      <w:lvlJc w:val="left"/>
+      <w:pPr>
+        <w:tabs>
+          <w:tab w:val="num" w:pos="720"/>
+        </w:tabs>
+        <w:ind w:left="1200" w:hanging="480"/>
+      </w:pPr>
+    </w:lvl>
+    <w:lvl w:ilvl="2">
+      <w:numFmt w:val="bullet"/>
+      <w:lvlText w:val=" "/>
+      <w:lvlJc w:val="left"/>
+      <w:pPr>
+        <w:tabs>
+          <w:tab w:val="num" w:pos="1440"/>
+        </w:tabs>
+        <w:ind w:left="1920" w:hanging="480"/>
+      </w:pPr>
+    </w:lvl>
+    <w:lvl w:ilvl="3">
+      <w:numFmt w:val="bullet"/>
+      <w:lvlText w:val=" "/>
+      <w:lvlJc w:val="left"/>
+      <w:pPr>
+        <w:tabs>
+          <w:tab w:val="num" w:pos="2160"/>
+        </w:tabs>
+        <w:ind w:left="2640" w:hanging="480"/>
+      </w:pPr>
+    </w:lvl>
+    <w:lvl w:ilvl="4">
+      <w:numFmt w:val="bullet"/>
+      <w:lvlText w:val=" "/>
+      <w:lvlJc w:val="left"/>
+      <w:pPr>
+        <w:tabs>
+          <w:tab w:val="num" w:pos="2880"/>
+        </w:tabs>
+        <w:ind w:left="3360" w:hanging="480"/>
+      </w:pPr>
+    </w:lvl>
+    <w:lvl w:ilvl="5">
+      <w:numFmt w:val="bullet"/>
+      <w:lvlText w:val=" "/>
+      <w:lvlJc w:val="left"/>
+      <w:pPr>
+        <w:tabs>
+          <w:tab w:val="num" w:pos="3600"/>
+        </w:tabs>
+        <w:ind w:left="4080" w:hanging="480"/>
+      </w:pPr>
+    </w:lvl>
+    <w:lvl w:ilvl="6">
+      <w:numFmt w:val="bullet"/>
+      <w:lvlText w:val=" "/>
+      <w:lvlJc w:val="left"/>
+      <w:pPr>
+        <w:tabs>
+          <w:tab w:val="num" w:pos="4320"/>
+        </w:tabs>
+        <w:ind w:left="4800" w:hanging="480"/>
+      </w:pPr>
+    </w:lvl>
+  </w:abstractNum>
+  <w:abstractNum w:abstractNumId="990">
+    <w:nsid w:val="bce9c549"/>
     <w:multiLevelType w:val="multilevel"/>
     <w:lvl w:ilvl="0">
       <w:numFmt w:val="bullet"/>
@@ -16584,6 +16696,9 @@
   <w:num w:numId="1">
     <w:abstractNumId w:val="0"/>
   </w:num>
+  <w:num w:numId="1000">
+    <w:abstractNumId w:val="990"/>
+  </w:num>
 </w:numbering>
 </file>
 
@@ -16640,8 +16755,24 @@
       <w:szCs w:val="36"/>
     </w:rPr>
   </w:style>
-  <w:style w:type="paragraph" w:styleId="Authors">
-    <w:name w:val="Authors"/>
+  <w:style w:type="paragraph" w:styleId="Subtitle">
+    <w:name w:val="Subtitle"/>
+    <w:basedOn w:val="Title"/>
+    <w:next w:val="Normal"/>
+    <w:qFormat/>
+    <w:pPr>
+      <w:keepNext/>
+      <w:keepLines/>
+      <w:spacing w:before="240" w:after="240"/>
+      <w:jc w:val="center"/>
+    </w:pPr>
+    <w:rPr>
+      <w:sz w:val="30"/>
+      <w:szCs w:val="30"/>
+    </w:rPr>
+  </w:style>
+  <w:style w:type="paragraph" w:styleId="Author">
+    <w:name w:val="Author"/>
     <w:next w:val="Normal"/>
     <w:qFormat/>
     <w:pPr>
@@ -16660,6 +16791,29 @@
       <w:jc w:val="center"/>
     </w:pPr>
   </w:style>
+  <w:style w:type="paragraph" w:styleId="Abstract">
+    <w:name w:val="Abstract"/>
+    <w:basedOn w:val="Normal"/>
+    <w:next w:val="Normal"/>
+    <w:qFormat/>
+    <w:pPr>
+      <w:keepNext/>
+      <w:keepLines/>
+      <w:spacing w:before="300" w:after="300"/>
+    </w:pPr>
+    <w:rPr>
+      <w:sz w:val="20"/>
+      <w:szCs w:val="20"/>
+    </w:rPr>
+  </w:style>
+  <w:style w:type="paragraph" w:styleId="Bibliography">
+    <w:name w:val="Bibliography"/>
+    <w:basedOn w:val="Normal"/>
+    <w:next w:val="Bibliography"/>
+    <w:qFormat/>
+    <w:pPr/>
+    <w:rPr/>
+  </w:style>
   <w:style w:type="paragraph" w:styleId="Heading1">
     <w:name w:val="Heading 1"/>
     <w:basedOn w:val="Normal"/>
@@ -16677,8 +16831,8 @@
       <w:b/>
       <w:bCs/>
       <w:color w:val="345A8A" w:themeColor="accent1" w:themeShade="B5"/>
-      <w:sz w:val="36"/>
-      <w:szCs w:val="36"/>
+      <w:sz w:val="32"/>
+      <w:szCs w:val="32"/>
     </w:rPr>
   </w:style>
   <w:style w:type="paragraph" w:styleId="Heading2">
@@ -16887,6 +17041,112 @@
     <w:rPr>
       <w:color w:val="4F81BD" w:themeColor="accent1"/>
     </w:rPr>
+  </w:style>
+  <w:style w:type="paragraph" w:customStyle="1" w:styleId="SourceCode">
+    <w:name w:val="Source Code"/>
+    <w:basedOn w:val="Normal"/>
+    <w:link w:val="VerbatimChar"/>
+    <w:pPr>
+      <w:wordWrap w:val="off"/>
+    </w:pPr>
+  </w:style>
+  <w:style w:type="character" w:customStyle="1" w:styleId="KeywordTok">
+    <w:name w:val="KeywordTok"/>
+    <w:basedOn w:val="VerbatimChar"/>
+    <w:rPr>
+      <w:color w:val="007020"/>
+      <w:b/>
+    </w:rPr>
+  </w:style>
+  <w:style w:type="character" w:customStyle="1" w:styleId="DataTypeTok">
+    <w:name w:val="DataTypeTok"/>
+    <w:basedOn w:val="VerbatimChar"/>
+    <w:rPr>
+      <w:color w:val="902000"/>
+    </w:rPr>
+  </w:style>
+  <w:style w:type="character" w:customStyle="1" w:styleId="DecValTok">
+    <w:name w:val="DecValTok"/>
+    <w:basedOn w:val="VerbatimChar"/>
+    <w:rPr>
+      <w:color w:val="40a070"/>
+    </w:rPr>
+  </w:style>
+  <w:style w:type="character" w:customStyle="1" w:styleId="BaseNTok">
+    <w:name w:val="BaseNTok"/>
+    <w:basedOn w:val="VerbatimChar"/>
+    <w:rPr>
+      <w:color w:val="40a070"/>
+    </w:rPr>
+  </w:style>
+  <w:style w:type="character" w:customStyle="1" w:styleId="FloatTok">
+    <w:name w:val="FloatTok"/>
+    <w:basedOn w:val="VerbatimChar"/>
+    <w:rPr>
+      <w:color w:val="40a070"/>
+    </w:rPr>
+  </w:style>
+  <w:style w:type="character" w:customStyle="1" w:styleId="CharTok">
+    <w:name w:val="CharTok"/>
+    <w:basedOn w:val="VerbatimChar"/>
+    <w:rPr>
+      <w:color w:val="4070a0"/>
+    </w:rPr>
+  </w:style>
+  <w:style w:type="character" w:customStyle="1" w:styleId="StringTok">
+    <w:name w:val="StringTok"/>
+    <w:basedOn w:val="VerbatimChar"/>
+    <w:rPr>
+      <w:color w:val="4070a0"/>
+    </w:rPr>
+  </w:style>
+  <w:style w:type="character" w:customStyle="1" w:styleId="CommentTok">
+    <w:name w:val="CommentTok"/>
+    <w:basedOn w:val="VerbatimChar"/>
+    <w:rPr>
+      <w:color w:val="60a0b0"/>
+      <w:i/>
+    </w:rPr>
+  </w:style>
+  <w:style w:type="character" w:customStyle="1" w:styleId="OtherTok">
+    <w:name w:val="OtherTok"/>
+    <w:basedOn w:val="VerbatimChar"/>
+    <w:rPr>
+      <w:color w:val="007020"/>
+    </w:rPr>
+  </w:style>
+  <w:style w:type="character" w:customStyle="1" w:styleId="AlertTok">
+    <w:name w:val="AlertTok"/>
+    <w:basedOn w:val="VerbatimChar"/>
+    <w:rPr>
+      <w:color w:val="ff0000"/>
+      <w:b/>
+    </w:rPr>
+  </w:style>
+  <w:style w:type="character" w:customStyle="1" w:styleId="FunctionTok">
+    <w:name w:val="FunctionTok"/>
+    <w:basedOn w:val="VerbatimChar"/>
+    <w:rPr>
+      <w:color w:val="06287e"/>
+    </w:rPr>
+  </w:style>
+  <w:style w:type="character" w:customStyle="1" w:styleId="RegionMarkerTok">
+    <w:name w:val="RegionMarkerTok"/>
+    <w:basedOn w:val="VerbatimChar"/>
+    <w:rPr/>
+  </w:style>
+  <w:style w:type="character" w:customStyle="1" w:styleId="ErrorTok">
+    <w:name w:val="ErrorTok"/>
+    <w:basedOn w:val="VerbatimChar"/>
+    <w:rPr>
+      <w:color w:val="ff0000"/>
+      <w:b/>
+    </w:rPr>
+  </w:style>
+  <w:style w:type="character" w:customStyle="1" w:styleId="NormalTok">
+    <w:name w:val="NormalTok"/>
+    <w:basedOn w:val="VerbatimChar"/>
+    <w:rPr/>
   </w:style>
   <w:style w:type="paragraph" w:customStyle="1" w:styleId="SourceCode">
     <w:name w:val="Source Code"/>

</xml_diff>